<commit_message>
Added roles to users
</commit_message>
<xml_diff>
--- a/docs/DemoScript.docx
+++ b/docs/DemoScript.docx
@@ -26,10 +26,7 @@
     </w:p>
     <w:p>
       <w:r>
-        <w:t xml:space="preserve">My </w:t>
-      </w:r>
-      <w:r>
-        <w:t xml:space="preserve">name is River Taig, and I am the lead front-end developer on ENTRUST </w:t>
+        <w:t xml:space="preserve">My name is River Taig, and I am the lead front-end developer on ENTRUST </w:t>
       </w:r>
       <w:proofErr w:type="spellStart"/>
       <w:r>
@@ -37,10 +34,7 @@
       </w:r>
       <w:proofErr w:type="spellEnd"/>
       <w:r>
-        <w:t xml:space="preserve"> Manager.  </w:t>
-      </w:r>
-      <w:r>
-        <w:t xml:space="preserve">EnTrust </w:t>
+        <w:t xml:space="preserve"> Manager.  EnTrust </w:t>
       </w:r>
       <w:proofErr w:type="spellStart"/>
       <w:r>
@@ -59,23 +53,36 @@
       </w:r>
       <w:proofErr w:type="gramEnd"/>
       <w:r>
-        <w:t xml:space="preserve"> in such a way that all of the important people affected by the change are notified as the change evolves from an idea to something being considered, to something that is now standard operating procedure.  </w:t>
-      </w:r>
-      <w:proofErr w:type="gramStart"/>
-      <w:r>
-        <w:t>It</w:t>
-      </w:r>
-      <w:proofErr w:type="gramEnd"/>
-      <w:r>
-        <w:t xml:space="preserve"> software that provides an opportunity for stakeholders to express concerns </w:t>
-      </w:r>
-      <w:r>
-        <w:t xml:space="preserve">about a change and has tooling to allow administrators and managers to make informed decisions. </w:t>
-      </w:r>
-    </w:p>
-    <w:p>
-      <w:r>
-        <w:t xml:space="preserve">When I was first told about the possibility that I would be involved in developing this web app, I was informed that the primary driver was a new law set to go into effect early this year that would require compliance.  That frankly didn’t sound very exciting.  In my 20+ years as a developer I’ve had experience writing software that companies willingly purchased (and then didn’t use) to “be in compliance”.  </w:t>
+        <w:t xml:space="preserve"> in such a way that all of the important people affected are notified as the change evolves from an idea to something being considered, to something that is now standard operating procedure.  It </w:t>
+      </w:r>
+      <w:r>
+        <w:t xml:space="preserve">is </w:t>
+      </w:r>
+      <w:r>
+        <w:t xml:space="preserve">software that provides an opportunity for stakeholders to express concerns </w:t>
+      </w:r>
+      <w:r>
+        <w:t>about a change and</w:t>
+      </w:r>
+      <w:r>
+        <w:t xml:space="preserve"> of course</w:t>
+      </w:r>
+      <w:r>
+        <w:t xml:space="preserve"> has tooling to allow administrators and managers to </w:t>
+      </w:r>
+      <w:r>
+        <w:t>confidently advance that change.</w:t>
+      </w:r>
+    </w:p>
+    <w:p>
+      <w:r>
+        <w:t xml:space="preserve">When I was first told about the possibility that I would be involved in developing this web app, I was informed that the primary driver was a new law set to go into effect early this year that would require </w:t>
+      </w:r>
+      <w:r>
+        <w:t xml:space="preserve">your </w:t>
+      </w:r>
+      <w:r>
+        <w:t xml:space="preserve">compliance.  That frankly didn’t sound very exciting.  In my 20+ years as a developer I’ve had experience writing software that companies willingly purchased (and then didn’t use) to “be in compliance”.  </w:t>
       </w:r>
       <w:r>
         <w:t xml:space="preserve">But as I learned more about what Management of Change really was, I quickly realized that there really was a </w:t>
@@ -125,7 +132,18 @@
         <w:t xml:space="preserve">Of course, I will get to the demonstration of the </w:t>
       </w:r>
       <w:r>
-        <w:t>beta-version of the web application</w:t>
+        <w:t>beta</w:t>
+      </w:r>
+      <w:r>
+        <w:t>-</w:t>
+      </w:r>
+      <w:proofErr w:type="spellStart"/>
+      <w:r>
+        <w:t>versaion</w:t>
+      </w:r>
+      <w:proofErr w:type="spellEnd"/>
+      <w:r>
+        <w:t xml:space="preserve"> of the web application</w:t>
       </w:r>
       <w:r>
         <w:t xml:space="preserve"> here </w:t>
@@ -164,26 +182,56 @@
       </w:r>
       <w:proofErr w:type="spellEnd"/>
       <w:r>
-        <w:t xml:space="preserve"> is something that can help your company build quality change. </w:t>
+        <w:t xml:space="preserve"> Manager</w:t>
+      </w:r>
+      <w:r>
+        <w:t xml:space="preserve"> is something that can help your company </w:t>
+      </w:r>
+      <w:r>
+        <w:t>really tell the story of change.</w:t>
+      </w:r>
+      <w:r>
+        <w:t xml:space="preserve"> </w:t>
       </w:r>
     </w:p>
     <w:p/>
     <w:p>
       <w:r>
-        <w:t xml:space="preserve">WHAT? – (1) What is the change? (2) </w:t>
-      </w:r>
-      <w:r>
-        <w:t>What is driving this change?  (3) What are the impacts of the change? (4) What do I need to know to do because of the change?</w:t>
+        <w:t>WHAT? – (1) What is the change</w:t>
+      </w:r>
+      <w:r>
+        <w:t xml:space="preserve"> (detail and summary)</w:t>
+      </w:r>
+      <w:r>
+        <w:t xml:space="preserve">? (2) </w:t>
+      </w:r>
+      <w:r>
+        <w:t xml:space="preserve">What is driving this change?  (3) What are the impacts of the change? (4) What do I need to know </w:t>
+      </w:r>
+      <w:r>
+        <w:t>to implement the change</w:t>
+      </w:r>
+      <w:r>
+        <w:t>?</w:t>
       </w:r>
     </w:p>
     <w:p>
       <w:r>
         <w:t>WHO? – (1) Who will be impacted by the change?  (2) Who is requiring this change?  (3) Who approved this change?</w:t>
       </w:r>
-    </w:p>
-    <w:p>
-      <w:r>
-        <w:t xml:space="preserve">WHEN? – (1) When will this change go into effect? (2) When will the change no longer be required?  (3) When </w:t>
+      <w:r>
+        <w:t xml:space="preserve"> (4) Who hasn’t yet been informed of this change that should be?</w:t>
+      </w:r>
+    </w:p>
+    <w:p>
+      <w:r>
+        <w:t xml:space="preserve">WHEN? – (1) When will this change go into effect? (2) When will </w:t>
+      </w:r>
+      <w:r>
+        <w:t>this</w:t>
+      </w:r>
+      <w:r>
+        <w:t xml:space="preserve"> change no longer be required?  (3) When </w:t>
       </w:r>
       <w:r>
         <w:t xml:space="preserve">and for how long </w:t>
@@ -203,7 +251,13 @@
     </w:p>
     <w:p>
       <w:r>
-        <w:t>WHY? – (1) Why is this change important (2) Why is this change permanent (or temporary)?  (3) Why was this change delayed?</w:t>
+        <w:t>WHY? – (1) Why is this change important</w:t>
+      </w:r>
+      <w:r>
+        <w:t>?</w:t>
+      </w:r>
+      <w:r>
+        <w:t xml:space="preserve"> (2) Why is this change permanent (or temporary)?  (3) Why was this change delayed?</w:t>
       </w:r>
     </w:p>
     <w:p>
@@ -221,7 +275,13 @@
     </w:p>
     <w:p>
       <w:r>
-        <w:t xml:space="preserve">OK – Demo time.  First, the let-down.  I am not going to do a live demo. </w:t>
+        <w:t>OK – Demo time.  First, the</w:t>
+      </w:r>
+      <w:r>
+        <w:t xml:space="preserve"> dramatic</w:t>
+      </w:r>
+      <w:r>
+        <w:t xml:space="preserve"> let-down.  I am not going to do a live demo. </w:t>
       </w:r>
       <w:proofErr w:type="gramStart"/>
       <w:r>
@@ -240,8 +300,37 @@
       </w:r>
       <w:proofErr w:type="gramEnd"/>
       <w:r>
-        <w:t xml:space="preserve"> we will watch an edited movie first and then take time for Q and A.  At the end if there is still time and folks are interested in having me demonstrate some aspects of the software live, I would be happy to do that. </w:t>
-      </w:r>
+        <w:t xml:space="preserve"> we will watch an edited movie first</w:t>
+      </w:r>
+      <w:r>
+        <w:t xml:space="preserve">—grab your popcorn—and  </w:t>
+      </w:r>
+      <w:r>
+        <w:t xml:space="preserve"> then take time for Q and A</w:t>
+      </w:r>
+      <w:r>
+        <w:t xml:space="preserve"> from myself and the rest of the team</w:t>
+      </w:r>
+      <w:r>
+        <w:t>.  At the end</w:t>
+      </w:r>
+      <w:r>
+        <w:t xml:space="preserve">, </w:t>
+      </w:r>
+      <w:r>
+        <w:t xml:space="preserve">if there is still time and folks are interested in having me demonstrate </w:t>
+      </w:r>
+      <w:r>
+        <w:t>portions</w:t>
+      </w:r>
+      <w:r>
+        <w:t xml:space="preserve"> of the software live, I would be happy to do that. </w:t>
+      </w:r>
+      <w:proofErr w:type="spellStart"/>
+      <w:r>
+        <w:t>AaaA</w:t>
+      </w:r>
+      <w:proofErr w:type="spellEnd"/>
     </w:p>
     <w:p/>
     <w:p/>
@@ -252,37 +341,58 @@
           <w:ilvl w:val="0"/>
           <w:numId w:val="1"/>
         </w:numPr>
-      </w:pPr>
-      <w:r>
-        <w:t xml:space="preserve">This </w:t>
-      </w:r>
-      <w:r>
-        <w:t>demonstration</w:t>
-      </w:r>
-      <w:r>
-        <w:t xml:space="preserve"> is going to start </w:t>
-      </w:r>
-      <w:r>
+        <w:rPr>
+          <w:color w:val="00B050"/>
+        </w:rPr>
+      </w:pPr>
+      <w:r>
+        <w:rPr>
+          <w:color w:val="00B050"/>
+        </w:rPr>
+        <w:t xml:space="preserve">This demonstration is going to start </w:t>
+      </w:r>
+      <w:r>
+        <w:rPr>
+          <w:color w:val="00B050"/>
+        </w:rPr>
         <w:t xml:space="preserve">with a very important person at the ACME corporation, Alice Admin. Alice Admin is an administrator </w:t>
       </w:r>
       <w:proofErr w:type="gramStart"/>
       <w:r>
+        <w:rPr>
+          <w:color w:val="00B050"/>
+        </w:rPr>
         <w:t>and in her role</w:t>
       </w:r>
       <w:proofErr w:type="gramEnd"/>
       <w:r>
+        <w:rPr>
+          <w:color w:val="00B050"/>
+        </w:rPr>
         <w:t xml:space="preserve"> </w:t>
       </w:r>
       <w:r>
+        <w:rPr>
+          <w:color w:val="00B050"/>
+        </w:rPr>
         <w:t xml:space="preserve">can do things such as create new users, new groups, and assign users to the </w:t>
       </w:r>
       <w:r>
+        <w:rPr>
+          <w:color w:val="00B050"/>
+        </w:rPr>
         <w:t>groups.</w:t>
       </w:r>
       <w:r>
+        <w:rPr>
+          <w:color w:val="00B050"/>
+        </w:rPr>
         <w:t xml:space="preserve">  The administrator can also assign users roles such as Approvers, Creators, or Stakeholders – they can even create other administrators</w:t>
       </w:r>
       <w:r>
+        <w:rPr>
+          <w:color w:val="00B050"/>
+        </w:rPr>
         <w:t>.</w:t>
       </w:r>
     </w:p>
@@ -293,38 +403,74 @@
           <w:ilvl w:val="0"/>
           <w:numId w:val="1"/>
         </w:numPr>
-      </w:pPr>
-      <w:r>
+        <w:rPr>
+          <w:color w:val="00B050"/>
+        </w:rPr>
+      </w:pPr>
+      <w:r>
+        <w:rPr>
+          <w:color w:val="00B050"/>
+        </w:rPr>
         <w:t>Let’s get logged in as Alice</w:t>
       </w:r>
       <w:r>
+        <w:rPr>
+          <w:color w:val="00B050"/>
+        </w:rPr>
         <w:t xml:space="preserve">.  </w:t>
       </w:r>
       <w:r>
+        <w:rPr>
+          <w:color w:val="00B050"/>
+        </w:rPr>
         <w:t xml:space="preserve"> We see options for “My Change Notifications” and “Administration”.  At this point, if we click on “My Change Notices”, there aren’t any</w:t>
       </w:r>
       <w:r>
+        <w:rPr>
+          <w:color w:val="00B050"/>
+        </w:rPr>
         <w:t xml:space="preserve"> at this point</w:t>
       </w:r>
       <w:r>
-        <w:t xml:space="preserve">—that is because no Change Notifications (or what you will </w:t>
-      </w:r>
-      <w:r>
+        <w:rPr>
+          <w:color w:val="00B050"/>
+        </w:rPr>
+        <w:t xml:space="preserve">—that is because no Change Notifications (or what will </w:t>
+      </w:r>
+      <w:r>
+        <w:rPr>
+          <w:color w:val="00B050"/>
+        </w:rPr>
         <w:t>be</w:t>
       </w:r>
       <w:r>
+        <w:rPr>
+          <w:color w:val="00B050"/>
+        </w:rPr>
         <w:t xml:space="preserve"> referred to as CN’s) have been created</w:t>
       </w:r>
       <w:r>
+        <w:rPr>
+          <w:color w:val="00B050"/>
+        </w:rPr>
         <w:t xml:space="preserve"> yet</w:t>
       </w:r>
       <w:r>
+        <w:rPr>
+          <w:color w:val="00B050"/>
+        </w:rPr>
         <w:t xml:space="preserve">.  What we will now do is go to the administration page and create </w:t>
       </w:r>
       <w:r>
+        <w:rPr>
+          <w:color w:val="00B050"/>
+        </w:rPr>
         <w:t>two</w:t>
       </w:r>
       <w:r>
+        <w:rPr>
+          <w:color w:val="00B050"/>
+        </w:rPr>
         <w:t xml:space="preserve"> users:</w:t>
       </w:r>
     </w:p>
@@ -367,13 +513,7 @@
         <w:t xml:space="preserve">. </w:t>
       </w:r>
       <w:r>
-        <w:t xml:space="preserve">Carol </w:t>
-      </w:r>
-      <w:r>
-        <w:t xml:space="preserve">was just hired as a </w:t>
-      </w:r>
-      <w:r>
-        <w:t xml:space="preserve">“Change Creator” which means that she can create change notifications.  You will see in a bit how when Carol creates a </w:t>
+        <w:t xml:space="preserve">Carol was just hired as a “Change Creator” which means that she can create change notifications.  You will see in a bit how when Carol creates a </w:t>
       </w:r>
       <w:proofErr w:type="gramStart"/>
       <w:r>
@@ -381,10 +521,7 @@
       </w:r>
       <w:proofErr w:type="gramEnd"/>
       <w:r>
-        <w:t xml:space="preserve"> she can ask an approver to review the change.</w:t>
-      </w:r>
-      <w:r>
-        <w:t xml:space="preserve">  </w:t>
+        <w:t xml:space="preserve"> she can ask an approver to review the change.  </w:t>
       </w:r>
     </w:p>
     <w:p>
@@ -421,23 +558,14 @@
       </w:r>
       <w:proofErr w:type="gramStart"/>
       <w:r>
-        <w:t>–</w:t>
-      </w:r>
-      <w:r>
-        <w:t xml:space="preserve">  </w:t>
+        <w:t xml:space="preserve">–  </w:t>
       </w:r>
       <w:r>
         <w:t>Alan</w:t>
       </w:r>
       <w:proofErr w:type="gramEnd"/>
       <w:r>
-        <w:t xml:space="preserve"> is another administrator for the ACME corporation just like Alice </w:t>
-      </w:r>
-      <w:r>
-        <w:t xml:space="preserve">is </w:t>
-      </w:r>
-      <w:r>
-        <w:t>and he can do anything that we can do.</w:t>
+        <w:t xml:space="preserve"> is another administrator for the ACME corporation just like Alice is and he can do anything that we can do.</w:t>
       </w:r>
       <w:r>
         <w:t xml:space="preserve">  Also, here’s </w:t>
@@ -519,13 +647,7 @@
         <w:t>.</w:t>
       </w:r>
       <w:r>
-        <w:t xml:space="preserve">  Of course, y</w:t>
-      </w:r>
-      <w:r>
-        <w:t xml:space="preserve">ou can use whatever logic makes sense for your company </w:t>
-      </w:r>
-      <w:r>
-        <w:t xml:space="preserve">for delineating groups – just remember that users get assigned to groups and </w:t>
+        <w:t xml:space="preserve">  Of course, you can use whatever logic makes sense for your company for delineating groups – just remember that users get assigned to groups and </w:t>
       </w:r>
       <w:r>
         <w:t xml:space="preserve">that </w:t>
@@ -534,7 +656,11 @@
         <w:t>groups get assigned</w:t>
       </w:r>
       <w:r>
-        <w:t xml:space="preserve"> to change notifications. As a CN progresses through its life (from created to pending approval, to approved, to active, to completed, to archived) </w:t>
+        <w:t xml:space="preserve"> to change notifications. As a CN progresses through its life (from created to pending </w:t>
+      </w:r>
+      <w:r>
+        <w:lastRenderedPageBreak/>
+        <w:t xml:space="preserve">approval, to approved, to active, to completed, to archived) </w:t>
       </w:r>
       <w:r>
         <w:t xml:space="preserve">users in the groups are notified via email and/or text messages. </w:t>
@@ -552,7 +678,6 @@
         </w:numPr>
       </w:pPr>
       <w:r>
-        <w:lastRenderedPageBreak/>
         <w:t xml:space="preserve">On the assignment tab, we can assign </w:t>
       </w:r>
       <w:proofErr w:type="spellStart"/>
@@ -941,7 +1066,11 @@
         <w:t xml:space="preserve"> to COMPLETED to ARCHIVED</w:t>
       </w:r>
       <w:r>
-        <w:t>.  If you need to reject a CN or reschedule a CN, there are paths for that as well.  When a CN advances from one state to another state, a transition takes place</w:t>
+        <w:t xml:space="preserve">.  If you need to reject a CN or reschedule a CN, there are paths for that as well.  When </w:t>
+      </w:r>
+      <w:r>
+        <w:lastRenderedPageBreak/>
+        <w:t>a CN advances from one state to another state, a transition takes place</w:t>
       </w:r>
       <w:r>
         <w:t>—the arrows</w:t>
@@ -955,11 +1084,7 @@
       </w:r>
       <w:proofErr w:type="spellEnd"/>
       <w:r>
-        <w:t xml:space="preserve">” </w:t>
-      </w:r>
-      <w:r>
-        <w:lastRenderedPageBreak/>
-        <w:t xml:space="preserve">transition took place.  When a transition occurs, one or more notifications takes place.  For example, a transition might result in email </w:t>
+        <w:t xml:space="preserve">” transition took place.  When a transition occurs, one or more notifications takes place.  For example, a transition might result in email </w:t>
       </w:r>
       <w:r>
         <w:t xml:space="preserve">heading out to </w:t>
@@ -1467,6 +1592,7 @@
         <w:rPr>
           <w:color w:val="000000" w:themeColor="text1"/>
         </w:rPr>
+        <w:lastRenderedPageBreak/>
         <w:t xml:space="preserve">We can verify that both Sally and Sam Stakeholders were sent the emails…I think maybe now you can appreciate why I am having </w:t>
       </w:r>
       <w:proofErr w:type="gramStart"/>
@@ -1505,7 +1631,6 @@
         <w:rPr>
           <w:color w:val="000000" w:themeColor="text1"/>
         </w:rPr>
-        <w:lastRenderedPageBreak/>
         <w:t xml:space="preserve">Let’s log-out of </w:t>
       </w:r>
       <w:proofErr w:type="spellStart"/>
@@ -1882,14 +2007,14 @@
         <w:rPr>
           <w:color w:val="000000" w:themeColor="text1"/>
         </w:rPr>
-        <w:t xml:space="preserve">Ultimately though every CN, even those that get cancelled somewhere in the workflow get moved into an archived state.  An Archived CN provides all the information about the CN including the dates and times that it transitioned from one state to the next.  In future releases there will be options to create reports based not just on CNs that are making their way through the workflow, but also on archived CNs—the idea here is that we can learn from our mistakes </w:t>
+        <w:t xml:space="preserve">Ultimately though every CN, even those that get cancelled somewhere in the workflow get moved into an archived state.  An Archived CN provides all the information about the CN including the dates and times that it transitioned from one state to the next.  In future releases </w:t>
       </w:r>
       <w:r>
         <w:rPr>
           <w:color w:val="000000" w:themeColor="text1"/>
         </w:rPr>
         <w:lastRenderedPageBreak/>
-        <w:t xml:space="preserve">and successes how to create and manage change in more efficient and safer ways by really understanding what we have done before. </w:t>
+        <w:t xml:space="preserve">there will be options to create reports based not just on CNs that are making their way through the workflow, but also on archived CNs—the idea here is that we can learn from our mistakes and successes how to create and manage change in more efficient and safer ways by really understanding what we have done before. </w:t>
       </w:r>
     </w:p>
     <w:p>

</xml_diff>